<commit_message>
Spelling and grammar fixes to portfolio
Fixed many of the grammar/spelling errors
</commit_message>
<xml_diff>
--- a/PortfolioStandardFormat.docx
+++ b/PortfolioStandardFormat.docx
@@ -2053,14 +2053,27 @@
       <w:r>
         <w:t xml:space="preserve">Table </w:t>
       </w:r>
-      <w:fldSimple w:instr=" SEQ Table \* ARABIC ">
-        <w:r>
-          <w:rPr>
-            <w:noProof/>
-          </w:rPr>
-          <w:t>1</w:t>
-        </w:r>
-      </w:fldSimple>
+      <w:r>
+        <w:fldChar w:fldCharType="begin"/>
+      </w:r>
+      <w:r>
+        <w:instrText xml:space="preserve"> SEQ Table \* ARABIC </w:instrText>
+      </w:r>
+      <w:r>
+        <w:fldChar w:fldCharType="separate"/>
+      </w:r>
+      <w:r>
+        <w:rPr>
+          <w:noProof/>
+        </w:rPr>
+        <w:t>1</w:t>
+      </w:r>
+      <w:r>
+        <w:rPr>
+          <w:noProof/>
+        </w:rPr>
+        <w:fldChar w:fldCharType="end"/>
+      </w:r>
       <w:r>
         <w:t>: Example Entity Relationship Diagram for Idaho Outdoor Adventures</w:t>
       </w:r>
@@ -2213,32 +2226,32 @@
         </w:rPr>
         <w:t xml:space="preserve"> field of the Employees table, and the Manager </w:t>
       </w:r>
+      <w:bookmarkStart w:id="9" w:name="_GoBack"/>
+      <w:bookmarkEnd w:id="9"/>
+      <w:r>
+        <w:rPr>
+          <w:sz w:val="24"/>
+        </w:rPr>
+        <w:t>Field</w:t>
+      </w:r>
+      <w:r>
+        <w:rPr>
+          <w:sz w:val="24"/>
+        </w:rPr>
+        <w:t xml:space="preserve"> of the Locations table. This is a One to Zero </w:t>
+      </w:r>
       <w:proofErr w:type="gramStart"/>
       <w:r>
         <w:rPr>
           <w:sz w:val="24"/>
         </w:rPr>
-        <w:t>field</w:t>
+        <w:t>Or</w:t>
       </w:r>
       <w:proofErr w:type="gramEnd"/>
       <w:r>
         <w:rPr>
           <w:sz w:val="24"/>
         </w:rPr>
-        <w:t xml:space="preserve"> of the Locations table. This is a One to Zero </w:t>
-      </w:r>
-      <w:proofErr w:type="gramStart"/>
-      <w:r>
-        <w:rPr>
-          <w:sz w:val="24"/>
-        </w:rPr>
-        <w:t>Or</w:t>
-      </w:r>
-      <w:proofErr w:type="gramEnd"/>
-      <w:r>
-        <w:rPr>
-          <w:sz w:val="24"/>
-        </w:rPr>
         <w:t xml:space="preserve"> Many relationship and has the added notability in Access that, when the tables are combined, will show all of the locations and only the employees listed as managers. </w:t>
       </w:r>
     </w:p>
@@ -2246,11 +2259,11 @@
       <w:pPr>
         <w:pStyle w:val="Heading1"/>
       </w:pPr>
-      <w:bookmarkStart w:id="9" w:name="_Toc405884829"/>
+      <w:bookmarkStart w:id="10" w:name="_Toc405884829"/>
       <w:r>
         <w:t>First, Second, and Third, Normalization Forms</w:t>
       </w:r>
-      <w:bookmarkEnd w:id="9"/>
+      <w:bookmarkEnd w:id="10"/>
     </w:p>
     <w:p>
       <w:pPr>
@@ -2307,14 +2320,14 @@
       <w:pPr>
         <w:pStyle w:val="Heading2"/>
       </w:pPr>
-      <w:bookmarkStart w:id="10" w:name="_Toc405884830"/>
+      <w:bookmarkStart w:id="11" w:name="_Toc405884830"/>
       <w:r>
         <w:t>First Normal Form</w:t>
       </w:r>
       <w:r>
         <w:t xml:space="preserve"> (1NF)</w:t>
       </w:r>
-      <w:bookmarkEnd w:id="10"/>
+      <w:bookmarkEnd w:id="11"/>
     </w:p>
     <w:p>
       <w:pPr>
@@ -2334,14 +2347,14 @@
       <w:pPr>
         <w:pStyle w:val="Heading2"/>
       </w:pPr>
-      <w:bookmarkStart w:id="11" w:name="_Toc405884831"/>
+      <w:bookmarkStart w:id="12" w:name="_Toc405884831"/>
       <w:r>
         <w:t>Second Normal Form</w:t>
       </w:r>
       <w:r>
         <w:t xml:space="preserve"> (2NF)</w:t>
       </w:r>
-      <w:bookmarkEnd w:id="11"/>
+      <w:bookmarkEnd w:id="12"/>
     </w:p>
     <w:p>
       <w:pPr>
@@ -2382,14 +2395,14 @@
       <w:pPr>
         <w:pStyle w:val="Heading2"/>
       </w:pPr>
-      <w:bookmarkStart w:id="12" w:name="_Toc405884832"/>
+      <w:bookmarkStart w:id="13" w:name="_Toc405884832"/>
       <w:r>
         <w:t>Third Normal Form</w:t>
       </w:r>
       <w:r>
         <w:t xml:space="preserve"> (3NF)</w:t>
       </w:r>
-      <w:bookmarkEnd w:id="12"/>
+      <w:bookmarkEnd w:id="13"/>
     </w:p>
     <w:p>
       <w:pPr>
@@ -2448,7 +2461,21 @@
           <w:sz w:val="24"/>
         </w:rPr>
         <w:lastRenderedPageBreak/>
-        <w:t>Consider the following section from our Shipper table:</w:t>
+        <w:t>Consider the following section from our Shipper</w:t>
+      </w:r>
+      <w:r>
+        <w:rPr>
+          <w:color w:val="000000"/>
+          <w:sz w:val="24"/>
+        </w:rPr>
+        <w:t>/Supplier</w:t>
+      </w:r>
+      <w:r>
+        <w:rPr>
+          <w:color w:val="000000"/>
+          <w:sz w:val="24"/>
+        </w:rPr>
+        <w:t xml:space="preserve"> table:</w:t>
       </w:r>
     </w:p>
     <w:p>
@@ -2506,22 +2533,35 @@
           <w:szCs w:val="20"/>
         </w:rPr>
       </w:pPr>
-      <w:bookmarkStart w:id="13" w:name="_Toc405884438"/>
+      <w:bookmarkStart w:id="14" w:name="_Toc405884438"/>
       <w:r>
         <w:t xml:space="preserve">Table </w:t>
       </w:r>
-      <w:fldSimple w:instr=" SEQ Table \* ARABIC ">
-        <w:r>
-          <w:rPr>
-            <w:noProof/>
-          </w:rPr>
-          <w:t>2</w:t>
-        </w:r>
-      </w:fldSimple>
+      <w:r>
+        <w:fldChar w:fldCharType="begin"/>
+      </w:r>
+      <w:r>
+        <w:instrText xml:space="preserve"> SEQ Table \* ARABIC </w:instrText>
+      </w:r>
+      <w:r>
+        <w:fldChar w:fldCharType="separate"/>
+      </w:r>
+      <w:r>
+        <w:rPr>
+          <w:noProof/>
+        </w:rPr>
+        <w:t>2</w:t>
+      </w:r>
+      <w:r>
+        <w:rPr>
+          <w:noProof/>
+        </w:rPr>
+        <w:fldChar w:fldCharType="end"/>
+      </w:r>
       <w:r>
         <w:t>: Example of a 3NF table</w:t>
       </w:r>
-      <w:bookmarkEnd w:id="13"/>
+      <w:bookmarkEnd w:id="14"/>
     </w:p>
     <w:p>
       <w:pPr>
@@ -2612,11 +2652,11 @@
       <w:pPr>
         <w:pStyle w:val="Heading1"/>
       </w:pPr>
-      <w:bookmarkStart w:id="14" w:name="_Toc405884833"/>
+      <w:bookmarkStart w:id="15" w:name="_Toc405884833"/>
       <w:r>
         <w:t>Access Implementation</w:t>
       </w:r>
-      <w:bookmarkEnd w:id="14"/>
+      <w:bookmarkEnd w:id="15"/>
     </w:p>
     <w:p>
       <w:pPr>
@@ -2636,11 +2676,11 @@
       <w:pPr>
         <w:pStyle w:val="Heading2"/>
       </w:pPr>
-      <w:bookmarkStart w:id="15" w:name="_Toc405884834"/>
+      <w:bookmarkStart w:id="16" w:name="_Toc405884834"/>
       <w:r>
         <w:t>Sample Tables &amp; Data</w:t>
       </w:r>
-      <w:bookmarkEnd w:id="15"/>
+      <w:bookmarkEnd w:id="16"/>
     </w:p>
     <w:p>
       <w:pPr>
@@ -2699,22 +2739,35 @@
       <w:pPr>
         <w:pStyle w:val="Caption"/>
       </w:pPr>
-      <w:bookmarkStart w:id="16" w:name="_Toc405884439"/>
+      <w:bookmarkStart w:id="17" w:name="_Toc405884439"/>
       <w:r>
         <w:t xml:space="preserve">Table </w:t>
       </w:r>
-      <w:fldSimple w:instr=" SEQ Table \* ARABIC ">
-        <w:r>
-          <w:rPr>
-            <w:noProof/>
-          </w:rPr>
-          <w:t>3</w:t>
-        </w:r>
-      </w:fldSimple>
+      <w:r>
+        <w:fldChar w:fldCharType="begin"/>
+      </w:r>
+      <w:r>
+        <w:instrText xml:space="preserve"> SEQ Table \* ARABIC </w:instrText>
+      </w:r>
+      <w:r>
+        <w:fldChar w:fldCharType="separate"/>
+      </w:r>
+      <w:r>
+        <w:rPr>
+          <w:noProof/>
+        </w:rPr>
+        <w:t>3</w:t>
+      </w:r>
+      <w:r>
+        <w:rPr>
+          <w:noProof/>
+        </w:rPr>
+        <w:fldChar w:fldCharType="end"/>
+      </w:r>
       <w:r>
         <w:t>: The Customers table for Idaho Outdoor Adventures</w:t>
       </w:r>
-      <w:bookmarkEnd w:id="16"/>
+      <w:bookmarkEnd w:id="17"/>
     </w:p>
     <w:p>
       <w:pPr>
@@ -2740,11 +2793,11 @@
       <w:pPr>
         <w:pStyle w:val="Heading2"/>
       </w:pPr>
-      <w:bookmarkStart w:id="17" w:name="_Toc405884835"/>
+      <w:bookmarkStart w:id="18" w:name="_Toc405884835"/>
       <w:r>
         <w:t>Sample Forms</w:t>
       </w:r>
-      <w:bookmarkEnd w:id="17"/>
+      <w:bookmarkEnd w:id="18"/>
     </w:p>
     <w:p>
       <w:pPr>
@@ -2796,22 +2849,35 @@
       <w:pPr>
         <w:pStyle w:val="Caption"/>
       </w:pPr>
-      <w:bookmarkStart w:id="18" w:name="_Toc405884440"/>
+      <w:bookmarkStart w:id="19" w:name="_Toc405884440"/>
       <w:r>
         <w:t xml:space="preserve">Table </w:t>
       </w:r>
-      <w:fldSimple w:instr=" SEQ Table \* ARABIC ">
-        <w:r>
-          <w:rPr>
-            <w:noProof/>
-          </w:rPr>
-          <w:t>4</w:t>
-        </w:r>
-      </w:fldSimple>
+      <w:r>
+        <w:fldChar w:fldCharType="begin"/>
+      </w:r>
+      <w:r>
+        <w:instrText xml:space="preserve"> SEQ Table \* ARABIC </w:instrText>
+      </w:r>
+      <w:r>
+        <w:fldChar w:fldCharType="separate"/>
+      </w:r>
+      <w:r>
+        <w:rPr>
+          <w:noProof/>
+        </w:rPr>
+        <w:t>4</w:t>
+      </w:r>
+      <w:r>
+        <w:rPr>
+          <w:noProof/>
+        </w:rPr>
+        <w:fldChar w:fldCharType="end"/>
+      </w:r>
       <w:r>
         <w:t>: The new customer entry form for Idaho Outdoor Adventures</w:t>
       </w:r>
-      <w:bookmarkEnd w:id="18"/>
+      <w:bookmarkEnd w:id="19"/>
     </w:p>
     <w:p>
       <w:pPr>
@@ -2830,12 +2896,12 @@
       <w:pPr>
         <w:pStyle w:val="Heading2"/>
       </w:pPr>
-      <w:bookmarkStart w:id="19" w:name="_Toc405884836"/>
+      <w:bookmarkStart w:id="20" w:name="_Toc405884836"/>
       <w:r>
         <w:lastRenderedPageBreak/>
         <w:t>Sample Reports</w:t>
       </w:r>
-      <w:bookmarkEnd w:id="19"/>
+      <w:bookmarkEnd w:id="20"/>
     </w:p>
     <w:p>
       <w:pPr>
@@ -2894,22 +2960,35 @@
       <w:pPr>
         <w:pStyle w:val="Caption"/>
       </w:pPr>
-      <w:bookmarkStart w:id="20" w:name="_Toc405884441"/>
+      <w:bookmarkStart w:id="21" w:name="_Toc405884441"/>
       <w:r>
         <w:t xml:space="preserve">Table </w:t>
       </w:r>
-      <w:fldSimple w:instr=" SEQ Table \* ARABIC ">
-        <w:r>
-          <w:rPr>
-            <w:noProof/>
-          </w:rPr>
-          <w:t>5</w:t>
-        </w:r>
-      </w:fldSimple>
+      <w:r>
+        <w:fldChar w:fldCharType="begin"/>
+      </w:r>
+      <w:r>
+        <w:instrText xml:space="preserve"> SEQ Table \* ARABIC </w:instrText>
+      </w:r>
+      <w:r>
+        <w:fldChar w:fldCharType="separate"/>
+      </w:r>
+      <w:r>
+        <w:rPr>
+          <w:noProof/>
+        </w:rPr>
+        <w:t>5</w:t>
+      </w:r>
+      <w:r>
+        <w:rPr>
+          <w:noProof/>
+        </w:rPr>
+        <w:fldChar w:fldCharType="end"/>
+      </w:r>
       <w:r>
         <w:t>: The order report for Idaho Outdoor Adventures</w:t>
       </w:r>
-      <w:bookmarkEnd w:id="20"/>
+      <w:bookmarkEnd w:id="21"/>
     </w:p>
     <w:p>
       <w:pPr>
@@ -2935,15 +3014,7 @@
         <w:rPr>
           <w:sz w:val="24"/>
         </w:rPr>
-        <w:t xml:space="preserve"> at its fullest. We have made ways to manipulate data outside of tables and make reports on just about anything. Everything is related in </w:t>
-      </w:r>
-      <w:bookmarkStart w:id="21" w:name="_GoBack"/>
-      <w:bookmarkEnd w:id="21"/>
-      <w:r>
-        <w:rPr>
-          <w:sz w:val="24"/>
-        </w:rPr>
-        <w:t xml:space="preserve">our database, and any report can suit the needs of any business. </w:t>
+        <w:t xml:space="preserve"> at its fullest. We have made ways to manipulate data outside of tables and make reports on just about anything. Everything is related in our database, and any report can suit the needs of any business. </w:t>
       </w:r>
     </w:p>
     <w:p>
@@ -3518,7 +3589,7 @@
           <v:path o:extrusionok="f" gradientshapeok="t" o:connecttype="rect"/>
           <o:lock v:ext="edit" aspectratio="t"/>
         </v:shapetype>
-        <v:shape id="WordPictureWatermark11019131" o:spid="_x0000_s12290" type="#_x0000_t75" style="position:absolute;margin-left:0;margin-top:0;width:467.95pt;height:467.95pt;z-index:-251657216;mso-position-horizontal:center;mso-position-horizontal-relative:margin;mso-position-vertical:center;mso-position-vertical-relative:margin" o:allowincell="f">
+        <v:shape id="WordPictureWatermark11019131" o:spid="_x0000_s2050" type="#_x0000_t75" style="position:absolute;margin-left:0;margin-top:0;width:467.95pt;height:467.95pt;z-index:-251657216;mso-position-horizontal:center;mso-position-horizontal-relative:margin;mso-position-vertical:center;mso-position-vertical-relative:margin" o:allowincell="f">
           <v:imagedata r:id="rId1" o:title="NewerBalanceSymbol" gain="19661f" blacklevel="22938f"/>
           <w10:wrap anchorx="margin" anchory="margin"/>
         </v:shape>
@@ -3559,7 +3630,7 @@
           <v:path o:extrusionok="f" gradientshapeok="t" o:connecttype="rect"/>
           <o:lock v:ext="edit" aspectratio="t"/>
         </v:shapetype>
-        <v:shape id="WordPictureWatermark11019132" o:spid="_x0000_s12291" type="#_x0000_t75" style="position:absolute;margin-left:0;margin-top:0;width:467.95pt;height:467.95pt;z-index:-251656192;mso-position-horizontal:center;mso-position-horizontal-relative:margin;mso-position-vertical:center;mso-position-vertical-relative:margin" o:allowincell="f">
+        <v:shape id="WordPictureWatermark11019132" o:spid="_x0000_s2051" type="#_x0000_t75" style="position:absolute;margin-left:0;margin-top:0;width:467.95pt;height:467.95pt;z-index:-251656192;mso-position-horizontal:center;mso-position-horizontal-relative:margin;mso-position-vertical:center;mso-position-vertical-relative:margin" o:allowincell="f">
           <v:imagedata r:id="rId1" o:title="NewerBalanceSymbol" gain="19661f" blacklevel="22938f"/>
           <w10:wrap anchorx="margin" anchory="margin"/>
         </v:shape>
@@ -3605,7 +3676,7 @@
           <v:path o:extrusionok="f" gradientshapeok="t" o:connecttype="rect"/>
           <o:lock v:ext="edit" aspectratio="t"/>
         </v:shapetype>
-        <v:shape id="WordPictureWatermark11019130" o:spid="_x0000_s12289" type="#_x0000_t75" style="position:absolute;margin-left:0;margin-top:0;width:467.95pt;height:467.95pt;z-index:-251658240;mso-position-horizontal:center;mso-position-horizontal-relative:margin;mso-position-vertical:center;mso-position-vertical-relative:margin" o:allowincell="f">
+        <v:shape id="WordPictureWatermark11019130" o:spid="_x0000_s2049" type="#_x0000_t75" style="position:absolute;margin-left:0;margin-top:0;width:467.95pt;height:467.95pt;z-index:-251658240;mso-position-horizontal:center;mso-position-horizontal-relative:margin;mso-position-vertical:center;mso-position-vertical-relative:margin" o:allowincell="f">
           <v:imagedata r:id="rId1" o:title="NewerBalanceSymbol" gain="19661f" blacklevel="22938f"/>
           <w10:wrap anchorx="margin" anchory="margin"/>
         </v:shape>
@@ -3646,7 +3717,7 @@
           <v:path o:extrusionok="f" gradientshapeok="t" o:connecttype="rect"/>
           <o:lock v:ext="edit" aspectratio="t"/>
         </v:shapetype>
-        <v:shape id="WordPictureWatermark11019134" o:spid="_x0000_s12293" type="#_x0000_t75" style="position:absolute;margin-left:0;margin-top:0;width:467.95pt;height:467.95pt;z-index:-251654144;mso-position-horizontal:center;mso-position-horizontal-relative:margin;mso-position-vertical:center;mso-position-vertical-relative:margin" o:allowincell="f">
+        <v:shape id="WordPictureWatermark11019134" o:spid="_x0000_s2053" type="#_x0000_t75" style="position:absolute;margin-left:0;margin-top:0;width:467.95pt;height:467.95pt;z-index:-251654144;mso-position-horizontal:center;mso-position-horizontal-relative:margin;mso-position-vertical:center;mso-position-vertical-relative:margin" o:allowincell="f">
           <v:imagedata r:id="rId1" o:title="NewerBalanceSymbol" gain="19661f" blacklevel="22938f"/>
           <w10:wrap anchorx="margin" anchory="margin"/>
         </v:shape>
@@ -3701,7 +3772,7 @@
               <v:path o:extrusionok="f" gradientshapeok="t" o:connecttype="rect"/>
               <o:lock v:ext="edit" aspectratio="t"/>
             </v:shapetype>
-            <v:shape id="WordPictureWatermark11019135" o:spid="_x0000_s12294" type="#_x0000_t75" style="position:absolute;margin-left:0;margin-top:0;width:467.95pt;height:467.95pt;z-index:-251653120;mso-position-horizontal:center;mso-position-horizontal-relative:margin;mso-position-vertical:center;mso-position-vertical-relative:margin" o:allowincell="f">
+            <v:shape id="WordPictureWatermark11019135" o:spid="_x0000_s2054" type="#_x0000_t75" style="position:absolute;margin-left:0;margin-top:0;width:467.95pt;height:467.95pt;z-index:-251653120;mso-position-horizontal:center;mso-position-horizontal-relative:margin;mso-position-vertical:center;mso-position-vertical-relative:margin" o:allowincell="f">
               <v:imagedata r:id="rId1" o:title="NewerBalanceSymbol" gain="19661f" blacklevel="22938f"/>
               <w10:wrap anchorx="margin" anchory="margin"/>
             </v:shape>
@@ -3773,7 +3844,7 @@
           <v:path o:extrusionok="f" gradientshapeok="t" o:connecttype="rect"/>
           <o:lock v:ext="edit" aspectratio="t"/>
         </v:shapetype>
-        <v:shape id="WordPictureWatermark11019133" o:spid="_x0000_s12292" type="#_x0000_t75" style="position:absolute;margin-left:0;margin-top:0;width:467.95pt;height:467.95pt;z-index:-251655168;mso-position-horizontal:center;mso-position-horizontal-relative:margin;mso-position-vertical:center;mso-position-vertical-relative:margin" o:allowincell="f">
+        <v:shape id="WordPictureWatermark11019133" o:spid="_x0000_s2052" type="#_x0000_t75" style="position:absolute;margin-left:0;margin-top:0;width:467.95pt;height:467.95pt;z-index:-251655168;mso-position-horizontal:center;mso-position-horizontal-relative:margin;mso-position-vertical:center;mso-position-vertical-relative:margin" o:allowincell="f">
           <v:imagedata r:id="rId1" o:title="NewerBalanceSymbol" gain="19661f" blacklevel="22938f"/>
           <w10:wrap anchorx="margin" anchory="margin"/>
         </v:shape>
@@ -5458,6 +5529,7 @@
   </w:compat>
   <w:rsids>
     <w:rsidRoot w:val="00BA5AAB"/>
+    <w:rsid w:val="003509BA"/>
     <w:rsid w:val="00BA5AAB"/>
   </w:rsids>
   <m:mathPr>
@@ -6305,15 +6377,6 @@
 </file>
 
 <file path=customXml/item3.xml><?xml version="1.0" encoding="utf-8"?>
-<?mso-contentType ?>
-<FormTemplates xmlns="http://schemas.microsoft.com/sharepoint/v3/contenttype/forms">
-  <Display>DocumentLibraryForm</Display>
-  <Edit>DocumentLibraryForm</Edit>
-  <New>DocumentLibraryForm</New>
-</FormTemplates>
-</file>
-
-<file path=customXml/item4.xml><?xml version="1.0" encoding="utf-8"?>
 <p:properties xmlns:p="http://schemas.microsoft.com/office/2006/metadata/properties" xmlns:xsi="http://www.w3.org/2001/XMLSchema-instance" xmlns:pc="http://schemas.microsoft.com/office/infopath/2007/PartnerControls">
   <documentManagement>
     <SharedWithUsers xmlns="2296a3cd-770f-4a87-9f87-f67b5c7a9495">
@@ -6330,6 +6393,15 @@
     </SharedWithUsers>
   </documentManagement>
 </p:properties>
+</file>
+
+<file path=customXml/item4.xml><?xml version="1.0" encoding="utf-8"?>
+<?mso-contentType ?>
+<FormTemplates xmlns="http://schemas.microsoft.com/sharepoint/v3/contenttype/forms">
+  <Display>DocumentLibraryForm</Display>
+  <Edit>DocumentLibraryForm</Edit>
+  <New>DocumentLibraryForm</New>
+</FormTemplates>
 </file>
 
 <file path=customXml/item5.xml><?xml version="1.0" encoding="utf-8"?>
@@ -6363,6 +6435,16 @@
 </file>
 
 <file path=customXml/itemProps3.xml><?xml version="1.0" encoding="utf-8"?>
+<ds:datastoreItem xmlns:ds="http://schemas.openxmlformats.org/officeDocument/2006/customXml" ds:itemID="{FFB099F9-E8CF-4C05-A58F-EE220DEFF855}">
+  <ds:schemaRefs>
+    <ds:schemaRef ds:uri="http://schemas.microsoft.com/office/2006/metadata/properties"/>
+    <ds:schemaRef ds:uri="http://schemas.microsoft.com/office/infopath/2007/PartnerControls"/>
+    <ds:schemaRef ds:uri="2296a3cd-770f-4a87-9f87-f67b5c7a9495"/>
+  </ds:schemaRefs>
+</ds:datastoreItem>
+</file>
+
+<file path=customXml/itemProps4.xml><?xml version="1.0" encoding="utf-8"?>
 <ds:datastoreItem xmlns:ds="http://schemas.openxmlformats.org/officeDocument/2006/customXml" ds:itemID="{FB3C6234-816A-4A21-A0B7-A6916BE6BA8B}">
   <ds:schemaRefs>
     <ds:schemaRef ds:uri="http://schemas.microsoft.com/sharepoint/v3/contenttype/forms"/>
@@ -6370,24 +6452,8 @@
 </ds:datastoreItem>
 </file>
 
-<file path=customXml/itemProps4.xml><?xml version="1.0" encoding="utf-8"?>
-<ds:datastoreItem xmlns:ds="http://schemas.openxmlformats.org/officeDocument/2006/customXml" ds:itemID="{FFB099F9-E8CF-4C05-A58F-EE220DEFF855}">
-  <ds:schemaRefs>
-    <ds:schemaRef ds:uri="http://purl.org/dc/terms/"/>
-    <ds:schemaRef ds:uri="http://purl.org/dc/dcmitype/"/>
-    <ds:schemaRef ds:uri="http://www.w3.org/XML/1998/namespace"/>
-    <ds:schemaRef ds:uri="2296a3cd-770f-4a87-9f87-f67b5c7a9495"/>
-    <ds:schemaRef ds:uri="http://schemas.microsoft.com/office/infopath/2007/PartnerControls"/>
-    <ds:schemaRef ds:uri="http://purl.org/dc/elements/1.1/"/>
-    <ds:schemaRef ds:uri="http://schemas.openxmlformats.org/package/2006/metadata/core-properties"/>
-    <ds:schemaRef ds:uri="http://schemas.microsoft.com/office/2006/documentManagement/types"/>
-    <ds:schemaRef ds:uri="http://schemas.microsoft.com/office/2006/metadata/properties"/>
-  </ds:schemaRefs>
-</ds:datastoreItem>
-</file>
-
 <file path=customXml/itemProps5.xml><?xml version="1.0" encoding="utf-8"?>
-<ds:datastoreItem xmlns:ds="http://schemas.openxmlformats.org/officeDocument/2006/customXml" ds:itemID="{9715F575-8D3D-4328-9696-F0A20A158E96}">
+<ds:datastoreItem xmlns:ds="http://schemas.openxmlformats.org/officeDocument/2006/customXml" ds:itemID="{9338A5E0-6709-4E41-B4C0-9984E2D3D207}">
   <ds:schemaRefs>
     <ds:schemaRef ds:uri="http://schemas.openxmlformats.org/officeDocument/2006/bibliography"/>
   </ds:schemaRefs>

</xml_diff>

<commit_message>
MICHAEL JACKSON THIS IS IT
It's the end of the world!
</commit_message>
<xml_diff>
--- a/PortfolioStandardFormat.docx
+++ b/PortfolioStandardFormat.docx
@@ -953,12 +953,14 @@
       </w:pPr>
       <w:bookmarkStart w:id="0" w:name="_Toc405884821"/>
       <w:bookmarkStart w:id="1" w:name="_Toc408994489"/>
+      <w:bookmarkStart w:id="2" w:name="_Toc409597839"/>
       <w:r>
         <w:lastRenderedPageBreak/>
         <w:t>Introduction</w:t>
       </w:r>
       <w:bookmarkEnd w:id="0"/>
       <w:bookmarkEnd w:id="1"/>
+      <w:bookmarkEnd w:id="2"/>
     </w:p>
     <w:p>
       <w:pPr>
@@ -1022,12 +1024,13 @@
         <w:p>
           <w:pPr>
             <w:pStyle w:val="TOCHeading"/>
+            <w:rPr>
+              <w:noProof/>
+            </w:rPr>
           </w:pPr>
           <w:r>
             <w:t>Table of Contents</w:t>
           </w:r>
-          <w:bookmarkStart w:id="2" w:name="_GoBack"/>
-          <w:bookmarkEnd w:id="2"/>
           <w:r>
             <w:fldChar w:fldCharType="begin"/>
           </w:r>
@@ -1038,6 +1041,8 @@
             <w:fldChar w:fldCharType="separate"/>
           </w:r>
         </w:p>
+        <w:bookmarkStart w:id="3" w:name="_GoBack"/>
+        <w:bookmarkEnd w:id="3"/>
         <w:p>
           <w:pPr>
             <w:pStyle w:val="TOC1"/>
@@ -1054,63 +1059,108 @@
               <w:lang w:eastAsia="en-US"/>
             </w:rPr>
           </w:pPr>
-          <w:hyperlink w:anchor="_Toc408994490" w:history="1">
-            <w:r>
-              <w:rPr>
-                <w:rStyle w:val="Hyperlink"/>
-                <w:noProof/>
-              </w:rPr>
-              <w:t>Executive Summary</w:t>
-            </w:r>
-            <w:r>
-              <w:rPr>
-                <w:noProof/>
-                <w:webHidden/>
-              </w:rPr>
-              <w:tab/>
-            </w:r>
-            <w:r>
-              <w:rPr>
-                <w:noProof/>
-                <w:webHidden/>
-              </w:rPr>
-              <w:fldChar w:fldCharType="begin"/>
-            </w:r>
-            <w:r>
-              <w:rPr>
-                <w:noProof/>
-                <w:webHidden/>
-              </w:rPr>
-              <w:instrText xml:space="preserve"> PAGEREF _Toc408994490 \h </w:instrText>
-            </w:r>
-            <w:r>
-              <w:rPr>
-                <w:noProof/>
-                <w:webHidden/>
-              </w:rPr>
-            </w:r>
-            <w:r>
-              <w:rPr>
-                <w:noProof/>
-                <w:webHidden/>
-              </w:rPr>
-              <w:fldChar w:fldCharType="separate"/>
-            </w:r>
-            <w:r>
-              <w:rPr>
-                <w:noProof/>
-                <w:webHidden/>
-              </w:rPr>
-              <w:t>1</w:t>
-            </w:r>
-            <w:r>
-              <w:rPr>
-                <w:noProof/>
-                <w:webHidden/>
-              </w:rPr>
-              <w:fldChar w:fldCharType="end"/>
-            </w:r>
-          </w:hyperlink>
+          <w:r>
+            <w:rPr>
+              <w:rStyle w:val="Hyperlink"/>
+              <w:noProof/>
+            </w:rPr>
+            <w:fldChar w:fldCharType="begin"/>
+          </w:r>
+          <w:r>
+            <w:rPr>
+              <w:rStyle w:val="Hyperlink"/>
+              <w:noProof/>
+            </w:rPr>
+            <w:instrText xml:space="preserve"> </w:instrText>
+          </w:r>
+          <w:r>
+            <w:rPr>
+              <w:noProof/>
+            </w:rPr>
+            <w:instrText>HYPERLINK \l "_Toc409597840"</w:instrText>
+          </w:r>
+          <w:r>
+            <w:rPr>
+              <w:rStyle w:val="Hyperlink"/>
+              <w:noProof/>
+            </w:rPr>
+            <w:instrText xml:space="preserve"> </w:instrText>
+          </w:r>
+          <w:r>
+            <w:rPr>
+              <w:rStyle w:val="Hyperlink"/>
+              <w:noProof/>
+            </w:rPr>
+          </w:r>
+          <w:r>
+            <w:rPr>
+              <w:rStyle w:val="Hyperlink"/>
+              <w:noProof/>
+            </w:rPr>
+            <w:fldChar w:fldCharType="separate"/>
+          </w:r>
+          <w:r>
+            <w:rPr>
+              <w:rStyle w:val="Hyperlink"/>
+              <w:noProof/>
+            </w:rPr>
+            <w:t>Executive Summary</w:t>
+          </w:r>
+          <w:r>
+            <w:rPr>
+              <w:noProof/>
+              <w:webHidden/>
+            </w:rPr>
+            <w:tab/>
+          </w:r>
+          <w:r>
+            <w:rPr>
+              <w:noProof/>
+              <w:webHidden/>
+            </w:rPr>
+            <w:fldChar w:fldCharType="begin"/>
+          </w:r>
+          <w:r>
+            <w:rPr>
+              <w:noProof/>
+              <w:webHidden/>
+            </w:rPr>
+            <w:instrText xml:space="preserve"> PAGEREF _Toc409597840 \h </w:instrText>
+          </w:r>
+          <w:r>
+            <w:rPr>
+              <w:noProof/>
+              <w:webHidden/>
+            </w:rPr>
+          </w:r>
+          <w:r>
+            <w:rPr>
+              <w:noProof/>
+              <w:webHidden/>
+            </w:rPr>
+            <w:fldChar w:fldCharType="separate"/>
+          </w:r>
+          <w:r>
+            <w:rPr>
+              <w:noProof/>
+              <w:webHidden/>
+            </w:rPr>
+            <w:t>1</w:t>
+          </w:r>
+          <w:r>
+            <w:rPr>
+              <w:noProof/>
+              <w:webHidden/>
+            </w:rPr>
+            <w:fldChar w:fldCharType="end"/>
+          </w:r>
+          <w:r>
+            <w:rPr>
+              <w:rStyle w:val="Hyperlink"/>
+              <w:noProof/>
+            </w:rPr>
+            <w:fldChar w:fldCharType="end"/>
+          </w:r>
         </w:p>
         <w:p>
           <w:pPr>
@@ -1121,7 +1171,7 @@
               <w:lang w:eastAsia="en-US"/>
             </w:rPr>
           </w:pPr>
-          <w:hyperlink w:anchor="_Toc408994491" w:history="1">
+          <w:hyperlink w:anchor="_Toc409597841" w:history="1">
             <w:r>
               <w:rPr>
                 <w:rStyle w:val="Hyperlink"/>
@@ -1140,7 +1190,7 @@
               <w:lang w:eastAsia="en-US"/>
             </w:rPr>
           </w:pPr>
-          <w:hyperlink w:anchor="_Toc408994492" w:history="1">
+          <w:hyperlink w:anchor="_Toc409597842" w:history="1">
             <w:r>
               <w:rPr>
                 <w:rStyle w:val="Hyperlink"/>
@@ -1166,7 +1216,7 @@
               <w:lang w:eastAsia="en-US"/>
             </w:rPr>
           </w:pPr>
-          <w:hyperlink w:anchor="_Toc408994493" w:history="1">
+          <w:hyperlink w:anchor="_Toc409597843" w:history="1">
             <w:r>
               <w:rPr>
                 <w:rStyle w:val="Hyperlink"/>
@@ -1193,7 +1243,7 @@
                 <w:noProof/>
                 <w:webHidden/>
               </w:rPr>
-              <w:instrText xml:space="preserve"> PAGEREF _Toc408994493 \h </w:instrText>
+              <w:instrText xml:space="preserve"> PAGEREF _Toc409597843 \h </w:instrText>
             </w:r>
             <w:r>
               <w:rPr>
@@ -1233,7 +1283,7 @@
               <w:lang w:eastAsia="en-US"/>
             </w:rPr>
           </w:pPr>
-          <w:hyperlink w:anchor="_Toc408994494" w:history="1">
+          <w:hyperlink w:anchor="_Toc409597844" w:history="1">
             <w:r>
               <w:rPr>
                 <w:rStyle w:val="Hyperlink"/>
@@ -1252,7 +1302,7 @@
               <w:lang w:eastAsia="en-US"/>
             </w:rPr>
           </w:pPr>
-          <w:hyperlink w:anchor="_Toc408994495" w:history="1">
+          <w:hyperlink w:anchor="_Toc409597845" w:history="1">
             <w:r>
               <w:rPr>
                 <w:rStyle w:val="Hyperlink"/>
@@ -1271,7 +1321,7 @@
               <w:lang w:eastAsia="en-US"/>
             </w:rPr>
           </w:pPr>
-          <w:hyperlink w:anchor="_Toc408994496" w:history="1">
+          <w:hyperlink w:anchor="_Toc409597846" w:history="1">
             <w:r>
               <w:rPr>
                 <w:rStyle w:val="Hyperlink"/>
@@ -1297,7 +1347,7 @@
               <w:lang w:eastAsia="en-US"/>
             </w:rPr>
           </w:pPr>
-          <w:hyperlink w:anchor="_Toc408994497" w:history="1">
+          <w:hyperlink w:anchor="_Toc409597847" w:history="1">
             <w:r>
               <w:rPr>
                 <w:rStyle w:val="Hyperlink"/>
@@ -1324,7 +1374,7 @@
                 <w:noProof/>
                 <w:webHidden/>
               </w:rPr>
-              <w:instrText xml:space="preserve"> PAGEREF _Toc408994497 \h </w:instrText>
+              <w:instrText xml:space="preserve"> PAGEREF _Toc409597847 \h </w:instrText>
             </w:r>
             <w:r>
               <w:rPr>
@@ -1364,7 +1414,7 @@
               <w:lang w:eastAsia="en-US"/>
             </w:rPr>
           </w:pPr>
-          <w:hyperlink w:anchor="_Toc408994498" w:history="1">
+          <w:hyperlink w:anchor="_Toc409597848" w:history="1">
             <w:r>
               <w:rPr>
                 <w:rStyle w:val="Hyperlink"/>
@@ -1383,7 +1433,7 @@
               <w:lang w:eastAsia="en-US"/>
             </w:rPr>
           </w:pPr>
-          <w:hyperlink w:anchor="_Toc408994499" w:history="1">
+          <w:hyperlink w:anchor="_Toc409597849" w:history="1">
             <w:r>
               <w:rPr>
                 <w:rStyle w:val="Hyperlink"/>
@@ -1402,7 +1452,7 @@
               <w:lang w:eastAsia="en-US"/>
             </w:rPr>
           </w:pPr>
-          <w:hyperlink w:anchor="_Toc408994500" w:history="1">
+          <w:hyperlink w:anchor="_Toc409597850" w:history="1">
             <w:r>
               <w:rPr>
                 <w:rStyle w:val="Hyperlink"/>
@@ -1428,7 +1478,7 @@
               <w:lang w:eastAsia="en-US"/>
             </w:rPr>
           </w:pPr>
-          <w:hyperlink w:anchor="_Toc408994501" w:history="1">
+          <w:hyperlink w:anchor="_Toc409597851" w:history="1">
             <w:r>
               <w:rPr>
                 <w:rStyle w:val="Hyperlink"/>
@@ -1455,7 +1505,7 @@
                 <w:noProof/>
                 <w:webHidden/>
               </w:rPr>
-              <w:instrText xml:space="preserve"> PAGEREF _Toc408994501 \h </w:instrText>
+              <w:instrText xml:space="preserve"> PAGEREF _Toc409597851 \h </w:instrText>
             </w:r>
             <w:r>
               <w:rPr>
@@ -1495,7 +1545,7 @@
               <w:lang w:eastAsia="en-US"/>
             </w:rPr>
           </w:pPr>
-          <w:hyperlink w:anchor="_Toc408994502" w:history="1">
+          <w:hyperlink w:anchor="_Toc409597852" w:history="1">
             <w:r>
               <w:rPr>
                 <w:rStyle w:val="Hyperlink"/>
@@ -1514,7 +1564,7 @@
               <w:lang w:eastAsia="en-US"/>
             </w:rPr>
           </w:pPr>
-          <w:hyperlink w:anchor="_Toc408994503" w:history="1">
+          <w:hyperlink w:anchor="_Toc409597853" w:history="1">
             <w:r>
               <w:rPr>
                 <w:rStyle w:val="Hyperlink"/>
@@ -1533,7 +1583,7 @@
               <w:lang w:eastAsia="en-US"/>
             </w:rPr>
           </w:pPr>
-          <w:hyperlink w:anchor="_Toc408994504" w:history="1">
+          <w:hyperlink w:anchor="_Toc409597854" w:history="1">
             <w:r>
               <w:rPr>
                 <w:rStyle w:val="Hyperlink"/>
@@ -1559,7 +1609,7 @@
               <w:lang w:eastAsia="en-US"/>
             </w:rPr>
           </w:pPr>
-          <w:hyperlink w:anchor="_Toc408994505" w:history="1">
+          <w:hyperlink w:anchor="_Toc409597855" w:history="1">
             <w:r>
               <w:rPr>
                 <w:rStyle w:val="Hyperlink"/>
@@ -1586,7 +1636,7 @@
                 <w:noProof/>
                 <w:webHidden/>
               </w:rPr>
-              <w:instrText xml:space="preserve"> PAGEREF _Toc408994505 \h </w:instrText>
+              <w:instrText xml:space="preserve"> PAGEREF _Toc409597855 \h </w:instrText>
             </w:r>
             <w:r>
               <w:rPr>
@@ -1633,7 +1683,7 @@
               <w:lang w:eastAsia="en-US"/>
             </w:rPr>
           </w:pPr>
-          <w:hyperlink w:anchor="_Toc408994506" w:history="1">
+          <w:hyperlink w:anchor="_Toc409597856" w:history="1">
             <w:r>
               <w:rPr>
                 <w:rStyle w:val="Hyperlink"/>
@@ -1660,7 +1710,7 @@
                 <w:noProof/>
                 <w:webHidden/>
               </w:rPr>
-              <w:instrText xml:space="preserve"> PAGEREF _Toc408994506 \h </w:instrText>
+              <w:instrText xml:space="preserve"> PAGEREF _Toc409597856 \h </w:instrText>
             </w:r>
             <w:r>
               <w:rPr>
@@ -1680,7 +1730,7 @@
                 <w:noProof/>
                 <w:webHidden/>
               </w:rPr>
-              <w:t>8</w:t>
+              <w:t>9</w:t>
             </w:r>
             <w:r>
               <w:rPr>
@@ -1726,12 +1776,12 @@
       <w:pPr>
         <w:pStyle w:val="Heading1"/>
       </w:pPr>
-      <w:bookmarkStart w:id="3" w:name="_Toc408994490"/>
+      <w:bookmarkStart w:id="4" w:name="_Toc409597840"/>
       <w:r>
         <w:lastRenderedPageBreak/>
         <w:t>Executive Summary</w:t>
       </w:r>
-      <w:bookmarkEnd w:id="3"/>
+      <w:bookmarkEnd w:id="4"/>
     </w:p>
     <w:p>
       <w:pPr>
@@ -1764,7 +1814,7 @@
       <w:pPr>
         <w:pStyle w:val="Heading2"/>
       </w:pPr>
-      <w:bookmarkStart w:id="4" w:name="_Toc408994491"/>
+      <w:bookmarkStart w:id="5" w:name="_Toc409597841"/>
       <w:r>
         <w:t xml:space="preserve">Why </w:t>
       </w:r>
@@ -1776,7 +1826,7 @@
       <w:r>
         <w:t>?</w:t>
       </w:r>
-      <w:bookmarkEnd w:id="4"/>
+      <w:bookmarkEnd w:id="5"/>
     </w:p>
     <w:p>
       <w:pPr>
@@ -1807,11 +1857,11 @@
       <w:pPr>
         <w:pStyle w:val="Heading2"/>
       </w:pPr>
-      <w:bookmarkStart w:id="5" w:name="_Toc408994492"/>
+      <w:bookmarkStart w:id="6" w:name="_Toc409597842"/>
       <w:r>
         <w:t>What We Track</w:t>
       </w:r>
-      <w:bookmarkEnd w:id="5"/>
+      <w:bookmarkEnd w:id="6"/>
     </w:p>
     <w:p>
       <w:pPr>
@@ -1975,11 +2025,11 @@
       <w:pPr>
         <w:pStyle w:val="Heading1"/>
       </w:pPr>
-      <w:bookmarkStart w:id="6" w:name="_Toc408994493"/>
+      <w:bookmarkStart w:id="7" w:name="_Toc409597843"/>
       <w:r>
         <w:t>Entity Relationship Diagram</w:t>
       </w:r>
-      <w:bookmarkEnd w:id="6"/>
+      <w:bookmarkEnd w:id="7"/>
     </w:p>
     <w:p>
       <w:pPr>
@@ -2037,22 +2087,35 @@
       <w:pPr>
         <w:pStyle w:val="Caption"/>
       </w:pPr>
-      <w:bookmarkStart w:id="7" w:name="_Toc408994416"/>
+      <w:bookmarkStart w:id="8" w:name="_Toc408994416"/>
       <w:r>
         <w:t xml:space="preserve">Table </w:t>
       </w:r>
-      <w:fldSimple w:instr=" SEQ Table \* ARABIC ">
-        <w:r>
-          <w:rPr>
-            <w:noProof/>
-          </w:rPr>
-          <w:t>1</w:t>
-        </w:r>
-      </w:fldSimple>
+      <w:r>
+        <w:fldChar w:fldCharType="begin"/>
+      </w:r>
+      <w:r>
+        <w:instrText xml:space="preserve"> SEQ Table \* ARABIC </w:instrText>
+      </w:r>
+      <w:r>
+        <w:fldChar w:fldCharType="separate"/>
+      </w:r>
+      <w:r>
+        <w:rPr>
+          <w:noProof/>
+        </w:rPr>
+        <w:t>1</w:t>
+      </w:r>
+      <w:r>
+        <w:rPr>
+          <w:noProof/>
+        </w:rPr>
+        <w:fldChar w:fldCharType="end"/>
+      </w:r>
       <w:r>
         <w:t>: Example Entity Relationship Diagram for Idaho Outdoor Adventures</w:t>
       </w:r>
-      <w:bookmarkEnd w:id="7"/>
+      <w:bookmarkEnd w:id="8"/>
     </w:p>
     <w:p>
       <w:pPr>
@@ -2062,11 +2125,11 @@
           <w:lang w:eastAsia="en-US"/>
         </w:rPr>
       </w:pPr>
-      <w:bookmarkStart w:id="8" w:name="_Toc408994494"/>
+      <w:bookmarkStart w:id="9" w:name="_Toc409597844"/>
       <w:r>
         <w:t>Description</w:t>
       </w:r>
-      <w:bookmarkEnd w:id="8"/>
+      <w:bookmarkEnd w:id="9"/>
     </w:p>
     <w:p>
       <w:pPr>
@@ -2099,11 +2162,11 @@
       <w:pPr>
         <w:pStyle w:val="Heading2"/>
       </w:pPr>
-      <w:bookmarkStart w:id="9" w:name="_Toc408994495"/>
+      <w:bookmarkStart w:id="10" w:name="_Toc409597845"/>
       <w:r>
         <w:t>Standard Relationships</w:t>
       </w:r>
-      <w:bookmarkEnd w:id="9"/>
+      <w:bookmarkEnd w:id="10"/>
     </w:p>
     <w:p>
       <w:pPr>
@@ -2169,11 +2232,11 @@
       <w:pPr>
         <w:pStyle w:val="Heading2"/>
       </w:pPr>
-      <w:bookmarkStart w:id="10" w:name="_Toc408994496"/>
+      <w:bookmarkStart w:id="11" w:name="_Toc409597846"/>
       <w:r>
         <w:t>Notable Relationships</w:t>
       </w:r>
-      <w:bookmarkEnd w:id="10"/>
+      <w:bookmarkEnd w:id="11"/>
     </w:p>
     <w:p>
       <w:pPr>
@@ -2232,11 +2295,11 @@
       <w:pPr>
         <w:pStyle w:val="Heading1"/>
       </w:pPr>
-      <w:bookmarkStart w:id="11" w:name="_Toc408994497"/>
+      <w:bookmarkStart w:id="12" w:name="_Toc409597847"/>
       <w:r>
         <w:t>First, Second, and Third, Normalization Forms</w:t>
       </w:r>
-      <w:bookmarkEnd w:id="11"/>
+      <w:bookmarkEnd w:id="12"/>
     </w:p>
     <w:p>
       <w:pPr>
@@ -2293,14 +2356,14 @@
       <w:pPr>
         <w:pStyle w:val="Heading2"/>
       </w:pPr>
-      <w:bookmarkStart w:id="12" w:name="_Toc408994498"/>
+      <w:bookmarkStart w:id="13" w:name="_Toc409597848"/>
       <w:r>
         <w:t>First Normal Form</w:t>
       </w:r>
       <w:r>
         <w:t xml:space="preserve"> (1NF)</w:t>
       </w:r>
-      <w:bookmarkEnd w:id="12"/>
+      <w:bookmarkEnd w:id="13"/>
     </w:p>
     <w:p>
       <w:pPr>
@@ -2320,14 +2383,14 @@
       <w:pPr>
         <w:pStyle w:val="Heading2"/>
       </w:pPr>
-      <w:bookmarkStart w:id="13" w:name="_Toc408994499"/>
+      <w:bookmarkStart w:id="14" w:name="_Toc409597849"/>
       <w:r>
         <w:t>Second Normal Form</w:t>
       </w:r>
       <w:r>
         <w:t xml:space="preserve"> (2NF)</w:t>
       </w:r>
-      <w:bookmarkEnd w:id="13"/>
+      <w:bookmarkEnd w:id="14"/>
     </w:p>
     <w:p>
       <w:pPr>
@@ -2368,14 +2431,14 @@
       <w:pPr>
         <w:pStyle w:val="Heading2"/>
       </w:pPr>
-      <w:bookmarkStart w:id="14" w:name="_Toc408994500"/>
+      <w:bookmarkStart w:id="15" w:name="_Toc409597850"/>
       <w:r>
         <w:t>Third Normal Form</w:t>
       </w:r>
       <w:r>
         <w:t xml:space="preserve"> (3NF)</w:t>
       </w:r>
-      <w:bookmarkEnd w:id="14"/>
+      <w:bookmarkEnd w:id="15"/>
     </w:p>
     <w:p>
       <w:pPr>
@@ -2506,22 +2569,35 @@
           <w:szCs w:val="20"/>
         </w:rPr>
       </w:pPr>
-      <w:bookmarkStart w:id="15" w:name="_Toc408994417"/>
+      <w:bookmarkStart w:id="16" w:name="_Toc408994417"/>
       <w:r>
         <w:t xml:space="preserve">Table </w:t>
       </w:r>
-      <w:fldSimple w:instr=" SEQ Table \* ARABIC ">
-        <w:r>
-          <w:rPr>
-            <w:noProof/>
-          </w:rPr>
-          <w:t>2</w:t>
-        </w:r>
-      </w:fldSimple>
+      <w:r>
+        <w:fldChar w:fldCharType="begin"/>
+      </w:r>
+      <w:r>
+        <w:instrText xml:space="preserve"> SEQ Table \* ARABIC </w:instrText>
+      </w:r>
+      <w:r>
+        <w:fldChar w:fldCharType="separate"/>
+      </w:r>
+      <w:r>
+        <w:rPr>
+          <w:noProof/>
+        </w:rPr>
+        <w:t>2</w:t>
+      </w:r>
+      <w:r>
+        <w:rPr>
+          <w:noProof/>
+        </w:rPr>
+        <w:fldChar w:fldCharType="end"/>
+      </w:r>
       <w:r>
         <w:t>: Example of a 3NF table</w:t>
       </w:r>
-      <w:bookmarkEnd w:id="15"/>
+      <w:bookmarkEnd w:id="16"/>
     </w:p>
     <w:p>
       <w:pPr>
@@ -2612,11 +2688,11 @@
       <w:pPr>
         <w:pStyle w:val="Heading1"/>
       </w:pPr>
-      <w:bookmarkStart w:id="16" w:name="_Toc408994501"/>
+      <w:bookmarkStart w:id="17" w:name="_Toc409597851"/>
       <w:r>
         <w:t>Access Implementation</w:t>
       </w:r>
-      <w:bookmarkEnd w:id="16"/>
+      <w:bookmarkEnd w:id="17"/>
     </w:p>
     <w:p>
       <w:pPr>
@@ -2636,11 +2712,11 @@
       <w:pPr>
         <w:pStyle w:val="Heading2"/>
       </w:pPr>
-      <w:bookmarkStart w:id="17" w:name="_Toc408994502"/>
+      <w:bookmarkStart w:id="18" w:name="_Toc409597852"/>
       <w:r>
         <w:t>Sample Tables &amp; Data</w:t>
       </w:r>
-      <w:bookmarkEnd w:id="17"/>
+      <w:bookmarkEnd w:id="18"/>
     </w:p>
     <w:p>
       <w:pPr>
@@ -2699,22 +2775,35 @@
       <w:pPr>
         <w:pStyle w:val="Caption"/>
       </w:pPr>
-      <w:bookmarkStart w:id="18" w:name="_Toc408994418"/>
+      <w:bookmarkStart w:id="19" w:name="_Toc408994418"/>
       <w:r>
         <w:t xml:space="preserve">Table </w:t>
       </w:r>
-      <w:fldSimple w:instr=" SEQ Table \* ARABIC ">
-        <w:r>
-          <w:rPr>
-            <w:noProof/>
-          </w:rPr>
-          <w:t>3</w:t>
-        </w:r>
-      </w:fldSimple>
+      <w:r>
+        <w:fldChar w:fldCharType="begin"/>
+      </w:r>
+      <w:r>
+        <w:instrText xml:space="preserve"> SEQ Table \* ARABIC </w:instrText>
+      </w:r>
+      <w:r>
+        <w:fldChar w:fldCharType="separate"/>
+      </w:r>
+      <w:r>
+        <w:rPr>
+          <w:noProof/>
+        </w:rPr>
+        <w:t>3</w:t>
+      </w:r>
+      <w:r>
+        <w:rPr>
+          <w:noProof/>
+        </w:rPr>
+        <w:fldChar w:fldCharType="end"/>
+      </w:r>
       <w:r>
         <w:t>: The Customers table for Idaho Outdoor Adventures</w:t>
       </w:r>
-      <w:bookmarkEnd w:id="18"/>
+      <w:bookmarkEnd w:id="19"/>
     </w:p>
     <w:p>
       <w:pPr>
@@ -2740,11 +2829,11 @@
       <w:pPr>
         <w:pStyle w:val="Heading2"/>
       </w:pPr>
-      <w:bookmarkStart w:id="19" w:name="_Toc408994503"/>
+      <w:bookmarkStart w:id="20" w:name="_Toc409597853"/>
       <w:r>
         <w:t>Sample Forms</w:t>
       </w:r>
-      <w:bookmarkEnd w:id="19"/>
+      <w:bookmarkEnd w:id="20"/>
     </w:p>
     <w:p>
       <w:pPr>
@@ -2796,22 +2885,35 @@
       <w:pPr>
         <w:pStyle w:val="Caption"/>
       </w:pPr>
-      <w:bookmarkStart w:id="20" w:name="_Toc408994419"/>
+      <w:bookmarkStart w:id="21" w:name="_Toc408994419"/>
       <w:r>
         <w:t xml:space="preserve">Table </w:t>
       </w:r>
-      <w:fldSimple w:instr=" SEQ Table \* ARABIC ">
-        <w:r>
-          <w:rPr>
-            <w:noProof/>
-          </w:rPr>
-          <w:t>4</w:t>
-        </w:r>
-      </w:fldSimple>
+      <w:r>
+        <w:fldChar w:fldCharType="begin"/>
+      </w:r>
+      <w:r>
+        <w:instrText xml:space="preserve"> SEQ Table \* ARABIC </w:instrText>
+      </w:r>
+      <w:r>
+        <w:fldChar w:fldCharType="separate"/>
+      </w:r>
+      <w:r>
+        <w:rPr>
+          <w:noProof/>
+        </w:rPr>
+        <w:t>4</w:t>
+      </w:r>
+      <w:r>
+        <w:rPr>
+          <w:noProof/>
+        </w:rPr>
+        <w:fldChar w:fldCharType="end"/>
+      </w:r>
       <w:r>
         <w:t>: The new customer entry form for Idaho Outdoor Adventures</w:t>
       </w:r>
-      <w:bookmarkEnd w:id="20"/>
+      <w:bookmarkEnd w:id="21"/>
     </w:p>
     <w:p>
       <w:pPr>
@@ -2830,12 +2932,12 @@
       <w:pPr>
         <w:pStyle w:val="Heading2"/>
       </w:pPr>
-      <w:bookmarkStart w:id="21" w:name="_Toc408994504"/>
+      <w:bookmarkStart w:id="22" w:name="_Toc409597854"/>
       <w:r>
         <w:lastRenderedPageBreak/>
         <w:t>Sample Reports</w:t>
       </w:r>
-      <w:bookmarkEnd w:id="21"/>
+      <w:bookmarkEnd w:id="22"/>
     </w:p>
     <w:p>
       <w:pPr>
@@ -2894,22 +2996,35 @@
       <w:pPr>
         <w:pStyle w:val="Caption"/>
       </w:pPr>
-      <w:bookmarkStart w:id="22" w:name="_Toc408994420"/>
+      <w:bookmarkStart w:id="23" w:name="_Toc408994420"/>
       <w:r>
         <w:t xml:space="preserve">Table </w:t>
       </w:r>
-      <w:fldSimple w:instr=" SEQ Table \* ARABIC ">
-        <w:r>
-          <w:rPr>
-            <w:noProof/>
-          </w:rPr>
-          <w:t>5</w:t>
-        </w:r>
-      </w:fldSimple>
+      <w:r>
+        <w:fldChar w:fldCharType="begin"/>
+      </w:r>
+      <w:r>
+        <w:instrText xml:space="preserve"> SEQ Table \* ARABIC </w:instrText>
+      </w:r>
+      <w:r>
+        <w:fldChar w:fldCharType="separate"/>
+      </w:r>
+      <w:r>
+        <w:rPr>
+          <w:noProof/>
+        </w:rPr>
+        <w:t>5</w:t>
+      </w:r>
+      <w:r>
+        <w:rPr>
+          <w:noProof/>
+        </w:rPr>
+        <w:fldChar w:fldCharType="end"/>
+      </w:r>
       <w:r>
         <w:t>: The order report for Idaho Outdoor Adventures</w:t>
       </w:r>
-      <w:bookmarkEnd w:id="22"/>
+      <w:bookmarkEnd w:id="23"/>
     </w:p>
     <w:p>
       <w:pPr>
@@ -2942,11 +3057,11 @@
       <w:pPr>
         <w:pStyle w:val="Heading1"/>
       </w:pPr>
-      <w:bookmarkStart w:id="23" w:name="_Toc408994505"/>
+      <w:bookmarkStart w:id="24" w:name="_Toc409597855"/>
       <w:r>
         <w:t>SQL Demonstration</w:t>
       </w:r>
-      <w:bookmarkEnd w:id="23"/>
+      <w:bookmarkEnd w:id="24"/>
     </w:p>
     <w:p>
       <w:pPr>
@@ -3192,22 +3307,35 @@
           <w:szCs w:val="24"/>
         </w:rPr>
       </w:pPr>
-      <w:bookmarkStart w:id="24" w:name="_Toc408994421"/>
+      <w:bookmarkStart w:id="25" w:name="_Toc408994421"/>
       <w:r>
         <w:t xml:space="preserve">Table </w:t>
       </w:r>
-      <w:fldSimple w:instr=" SEQ Table \* ARABIC ">
-        <w:r>
-          <w:rPr>
-            <w:noProof/>
-          </w:rPr>
-          <w:t>6</w:t>
-        </w:r>
-      </w:fldSimple>
+      <w:r>
+        <w:fldChar w:fldCharType="begin"/>
+      </w:r>
+      <w:r>
+        <w:instrText xml:space="preserve"> SEQ Table \* ARABIC </w:instrText>
+      </w:r>
+      <w:r>
+        <w:fldChar w:fldCharType="separate"/>
+      </w:r>
+      <w:r>
+        <w:rPr>
+          <w:noProof/>
+        </w:rPr>
+        <w:t>6</w:t>
+      </w:r>
+      <w:r>
+        <w:rPr>
+          <w:noProof/>
+        </w:rPr>
+        <w:fldChar w:fldCharType="end"/>
+      </w:r>
       <w:r>
         <w:t>: Warehouse locations in the USA</w:t>
       </w:r>
-      <w:bookmarkEnd w:id="24"/>
+      <w:bookmarkEnd w:id="25"/>
     </w:p>
     <w:p>
       <w:pPr>
@@ -3221,13 +3349,27 @@
           <w:sz w:val="24"/>
           <w:szCs w:val="24"/>
         </w:rPr>
-        <w:t xml:space="preserve">Next, we want to look at each location’s inventory. For this example, we use the Boise location. The main problem here is that </w:t>
+        <w:t>Next, we want to look at each location’s inventory.</w:t>
       </w:r>
       <w:r>
         <w:rPr>
           <w:sz w:val="24"/>
           <w:szCs w:val="24"/>
         </w:rPr>
+        <w:t xml:space="preserve"> We have this set up as a parameter query, so we can filter the data and not have a specific query for each warehouse location.</w:t>
+      </w:r>
+      <w:r>
+        <w:rPr>
+          <w:sz w:val="24"/>
+          <w:szCs w:val="24"/>
+        </w:rPr>
+        <w:t xml:space="preserve"> For this example, we use the Boise location. The main problem here is that </w:t>
+      </w:r>
+      <w:r>
+        <w:rPr>
+          <w:sz w:val="24"/>
+          <w:szCs w:val="24"/>
+        </w:rPr>
         <w:t xml:space="preserve">the data we need comes from two different locations: we need the item name, which exists only in the items table, and the quantity from the inventory table. To do this, we needed to use a SQL join. A SQL join states how two tables are related and the field by which they are. In the Boise example, we need to link two tables: inventory and items, while filtering the results to only display the Boise location. The SQL for this is as follows: </w:t>
       </w:r>
     </w:p>
@@ -3235,38 +3377,38 @@
       <w:pPr>
         <w:ind w:firstLine="1170"/>
         <w:rPr>
-          <w:sz w:val="24"/>
-          <w:szCs w:val="24"/>
-        </w:rPr>
-      </w:pPr>
-      <w:r>
-        <w:rPr>
-          <w:sz w:val="24"/>
-          <w:szCs w:val="24"/>
+          <w:sz w:val="22"/>
+          <w:szCs w:val="22"/>
+        </w:rPr>
+      </w:pPr>
+      <w:r>
+        <w:rPr>
+          <w:sz w:val="22"/>
+          <w:szCs w:val="22"/>
         </w:rPr>
         <w:t xml:space="preserve">SELECT </w:t>
       </w:r>
       <w:proofErr w:type="spellStart"/>
       <w:r>
         <w:rPr>
-          <w:sz w:val="24"/>
-          <w:szCs w:val="24"/>
+          <w:sz w:val="22"/>
+          <w:szCs w:val="22"/>
         </w:rPr>
         <w:t>i.itemName</w:t>
       </w:r>
       <w:proofErr w:type="spellEnd"/>
       <w:r>
         <w:rPr>
-          <w:sz w:val="24"/>
-          <w:szCs w:val="24"/>
+          <w:sz w:val="22"/>
+          <w:szCs w:val="22"/>
         </w:rPr>
         <w:t xml:space="preserve">, </w:t>
       </w:r>
       <w:proofErr w:type="spellStart"/>
       <w:r>
         <w:rPr>
-          <w:sz w:val="24"/>
-          <w:szCs w:val="24"/>
+          <w:sz w:val="22"/>
+          <w:szCs w:val="22"/>
         </w:rPr>
         <w:t>inv.quantity</w:t>
       </w:r>
@@ -3276,70 +3418,70 @@
       <w:pPr>
         <w:ind w:firstLine="1170"/>
         <w:rPr>
-          <w:sz w:val="24"/>
-          <w:szCs w:val="24"/>
-        </w:rPr>
-      </w:pPr>
-      <w:r>
-        <w:rPr>
-          <w:sz w:val="24"/>
-          <w:szCs w:val="24"/>
+          <w:sz w:val="22"/>
+          <w:szCs w:val="22"/>
+        </w:rPr>
+      </w:pPr>
+      <w:r>
+        <w:rPr>
+          <w:sz w:val="22"/>
+          <w:szCs w:val="22"/>
         </w:rPr>
         <w:t xml:space="preserve">FROM Items AS </w:t>
       </w:r>
       <w:proofErr w:type="spellStart"/>
       <w:r>
         <w:rPr>
-          <w:sz w:val="24"/>
-          <w:szCs w:val="24"/>
+          <w:sz w:val="22"/>
+          <w:szCs w:val="22"/>
         </w:rPr>
         <w:t>i</w:t>
       </w:r>
       <w:proofErr w:type="spellEnd"/>
       <w:r>
         <w:rPr>
-          <w:sz w:val="24"/>
-          <w:szCs w:val="24"/>
+          <w:sz w:val="22"/>
+          <w:szCs w:val="22"/>
         </w:rPr>
         <w:t xml:space="preserve"> INNER JOIN Inventory AS </w:t>
       </w:r>
       <w:proofErr w:type="spellStart"/>
       <w:r>
         <w:rPr>
-          <w:sz w:val="24"/>
-          <w:szCs w:val="24"/>
+          <w:sz w:val="22"/>
+          <w:szCs w:val="22"/>
         </w:rPr>
         <w:t>inv</w:t>
       </w:r>
       <w:proofErr w:type="spellEnd"/>
       <w:r>
         <w:rPr>
-          <w:sz w:val="24"/>
-          <w:szCs w:val="24"/>
+          <w:sz w:val="22"/>
+          <w:szCs w:val="22"/>
         </w:rPr>
         <w:t xml:space="preserve"> ON </w:t>
       </w:r>
       <w:proofErr w:type="spellStart"/>
       <w:r>
         <w:rPr>
-          <w:sz w:val="24"/>
-          <w:szCs w:val="24"/>
+          <w:sz w:val="22"/>
+          <w:szCs w:val="22"/>
         </w:rPr>
         <w:t>i.itemID</w:t>
       </w:r>
       <w:proofErr w:type="spellEnd"/>
       <w:r>
         <w:rPr>
-          <w:sz w:val="24"/>
-          <w:szCs w:val="24"/>
+          <w:sz w:val="22"/>
+          <w:szCs w:val="22"/>
         </w:rPr>
         <w:t>=</w:t>
       </w:r>
       <w:proofErr w:type="spellStart"/>
       <w:r>
         <w:rPr>
-          <w:sz w:val="24"/>
-          <w:szCs w:val="24"/>
+          <w:sz w:val="22"/>
+          <w:szCs w:val="22"/>
         </w:rPr>
         <w:t>inv.ItemID</w:t>
       </w:r>
@@ -3349,22 +3491,22 @@
       <w:pPr>
         <w:ind w:firstLine="1170"/>
         <w:rPr>
-          <w:sz w:val="24"/>
-          <w:szCs w:val="24"/>
-        </w:rPr>
-      </w:pPr>
-      <w:r>
-        <w:rPr>
-          <w:sz w:val="24"/>
-          <w:szCs w:val="24"/>
+          <w:sz w:val="22"/>
+          <w:szCs w:val="22"/>
+        </w:rPr>
+      </w:pPr>
+      <w:r>
+        <w:rPr>
+          <w:sz w:val="22"/>
+          <w:szCs w:val="22"/>
         </w:rPr>
         <w:t xml:space="preserve">WHERE </w:t>
       </w:r>
       <w:proofErr w:type="spellStart"/>
       <w:r>
         <w:rPr>
-          <w:sz w:val="24"/>
-          <w:szCs w:val="24"/>
+          <w:sz w:val="22"/>
+          <w:szCs w:val="22"/>
         </w:rPr>
         <w:t>inv.LocationID</w:t>
       </w:r>
@@ -3372,72 +3514,70 @@
       <w:proofErr w:type="gramStart"/>
       <w:r>
         <w:rPr>
+          <w:sz w:val="22"/>
+          <w:szCs w:val="22"/>
+        </w:rPr>
+        <w:t>=(</w:t>
+      </w:r>
+      <w:proofErr w:type="gramEnd"/>
+      <w:r>
+        <w:rPr>
+          <w:sz w:val="22"/>
+          <w:szCs w:val="22"/>
+        </w:rPr>
+        <w:t>SELECT ID</w:t>
+      </w:r>
+      <w:r>
+        <w:rPr>
+          <w:sz w:val="22"/>
+          <w:szCs w:val="22"/>
+        </w:rPr>
+        <w:t xml:space="preserve"> FROM Locations where ID=[Enter Location ID]</w:t>
+      </w:r>
+      <w:r>
+        <w:rPr>
+          <w:sz w:val="22"/>
+          <w:szCs w:val="22"/>
+        </w:rPr>
+        <w:t>);</w:t>
+      </w:r>
+    </w:p>
+    <w:p>
+      <w:pPr>
+        <w:rPr>
           <w:sz w:val="24"/>
           <w:szCs w:val="24"/>
         </w:rPr>
-        <w:t>=(</w:t>
-      </w:r>
-      <w:proofErr w:type="gramEnd"/>
+      </w:pPr>
       <w:r>
         <w:rPr>
           <w:sz w:val="24"/>
           <w:szCs w:val="24"/>
         </w:rPr>
-        <w:t>SELECT ID FROM Locations where ID=1);</w:t>
-      </w:r>
-    </w:p>
-    <w:p>
-      <w:pPr>
+        <w:t>What the SQL query is doing is joining the two tables, forming a relationship between the Primary key “</w:t>
+      </w:r>
+      <w:proofErr w:type="spellStart"/>
+      <w:r>
         <w:rPr>
           <w:sz w:val="24"/>
           <w:szCs w:val="24"/>
         </w:rPr>
-      </w:pPr>
+        <w:t>itemID</w:t>
+      </w:r>
+      <w:proofErr w:type="spellEnd"/>
       <w:r>
         <w:rPr>
           <w:sz w:val="24"/>
           <w:szCs w:val="24"/>
         </w:rPr>
-        <w:t>What the SQL query is doing is joining the two tables, forming a relationship between the Primary key “</w:t>
-      </w:r>
-      <w:proofErr w:type="spellStart"/>
+        <w:t xml:space="preserve">” in Items table and the foreign key “Item.ID” from the inventory table. After that is accomplished, we needed to filter the results to only show the Boise location. To do this, we ran a sub query that selects quantity </w:t>
+      </w:r>
       <w:r>
         <w:rPr>
           <w:sz w:val="24"/>
           <w:szCs w:val="24"/>
         </w:rPr>
-        <w:t>itemID</w:t>
-      </w:r>
-      <w:proofErr w:type="spellEnd"/>
-      <w:r>
-        <w:rPr>
-          <w:sz w:val="24"/>
-          <w:szCs w:val="24"/>
-        </w:rPr>
-        <w:t xml:space="preserve">” in Items table and the foreign key “Item.ID” from the inventory table. After that is accomplished, we needed to filter the results to only show the Boise location. To do this, we ran a sub query that selects quantity only if the Location </w:t>
-      </w:r>
-      <w:proofErr w:type="gramStart"/>
-      <w:r>
-        <w:rPr>
-          <w:sz w:val="24"/>
-          <w:szCs w:val="24"/>
-        </w:rPr>
-        <w:t>ID ,</w:t>
-      </w:r>
-      <w:proofErr w:type="gramEnd"/>
-      <w:r>
-        <w:rPr>
-          <w:sz w:val="24"/>
-          <w:szCs w:val="24"/>
-        </w:rPr>
-        <w:t xml:space="preserve"> which is present in the inventory table, is equal to 1, the </w:t>
-      </w:r>
-      <w:r>
-        <w:rPr>
-          <w:sz w:val="24"/>
-          <w:szCs w:val="24"/>
-        </w:rPr>
-        <w:t xml:space="preserve">Location ID for the Boise location. </w:t>
+        <w:t xml:space="preserve">based on a parameter entered by the user. For this, we entered the Boise warehouse ID in order to filter the data to only show the Boise inventory. </w:t>
       </w:r>
     </w:p>
     <w:p>
@@ -3450,6 +3590,7 @@
           <w:noProof/>
           <w:lang w:eastAsia="en-US"/>
         </w:rPr>
+        <w:lastRenderedPageBreak/>
         <w:drawing>
           <wp:inline distT="0" distB="0" distL="0" distR="0" wp14:anchorId="4701856E" wp14:editId="2BA6080A">
             <wp:extent cx="1704975" cy="1551875"/>
@@ -3491,38 +3632,69 @@
       <w:pPr>
         <w:pStyle w:val="Caption"/>
         <w:jc w:val="center"/>
+      </w:pPr>
+      <w:bookmarkStart w:id="26" w:name="_Toc408994422"/>
+      <w:r>
+        <w:t xml:space="preserve">Table </w:t>
+      </w:r>
+      <w:r>
+        <w:fldChar w:fldCharType="begin"/>
+      </w:r>
+      <w:r>
+        <w:instrText xml:space="preserve"> SEQ Table \* ARABIC </w:instrText>
+      </w:r>
+      <w:r>
+        <w:fldChar w:fldCharType="separate"/>
+      </w:r>
+      <w:r>
+        <w:rPr>
+          <w:noProof/>
+        </w:rPr>
+        <w:t>7</w:t>
+      </w:r>
+      <w:r>
+        <w:rPr>
+          <w:noProof/>
+        </w:rPr>
+        <w:fldChar w:fldCharType="end"/>
+      </w:r>
+      <w:r>
+        <w:t>: The Boise warehouse join query</w:t>
+      </w:r>
+      <w:bookmarkEnd w:id="26"/>
+    </w:p>
+    <w:p>
+      <w:pPr>
+        <w:rPr>
+          <w:i/>
+          <w:iCs/>
+          <w:sz w:val="18"/>
+          <w:szCs w:val="18"/>
+        </w:rPr>
+      </w:pPr>
+      <w:r>
+        <w:br w:type="page"/>
+      </w:r>
+    </w:p>
+    <w:p>
+      <w:pPr>
+        <w:pStyle w:val="Caption"/>
+        <w:jc w:val="center"/>
         <w:rPr>
           <w:sz w:val="24"/>
           <w:szCs w:val="24"/>
         </w:rPr>
       </w:pPr>
-      <w:bookmarkStart w:id="25" w:name="_Toc408994422"/>
-      <w:r>
-        <w:t xml:space="preserve">Table </w:t>
-      </w:r>
-      <w:fldSimple w:instr=" SEQ Table \* ARABIC ">
-        <w:r>
-          <w:rPr>
-            <w:noProof/>
-          </w:rPr>
-          <w:t>7</w:t>
-        </w:r>
-      </w:fldSimple>
-      <w:r>
-        <w:t>: The Boise warehouse join query</w:t>
-      </w:r>
-      <w:bookmarkEnd w:id="25"/>
     </w:p>
     <w:p>
       <w:pPr>
         <w:pStyle w:val="Heading1"/>
       </w:pPr>
-      <w:bookmarkStart w:id="26" w:name="_Toc408994506"/>
-      <w:r>
-        <w:lastRenderedPageBreak/>
+      <w:bookmarkStart w:id="27" w:name="_Toc409597856"/>
+      <w:r>
         <w:t>Table of Figures</w:t>
       </w:r>
-      <w:bookmarkEnd w:id="26"/>
+      <w:bookmarkEnd w:id="27"/>
     </w:p>
     <w:p>
       <w:pPr>
@@ -4387,7 +4559,7 @@
           <w:rPr>
             <w:noProof/>
           </w:rPr>
-          <w:t>8</w:t>
+          <w:t>9</w:t>
         </w:r>
         <w:r>
           <w:rPr>
@@ -6125,6 +6297,7 @@
     <w:rsid w:val="001A7C3D"/>
     <w:rsid w:val="003509BA"/>
     <w:rsid w:val="00BA5AAB"/>
+    <w:rsid w:val="00DB2759"/>
   </w:rsids>
   <m:mathPr>
     <m:mathFont m:val="Cambria Math"/>
@@ -6971,15 +7144,6 @@
 </file>
 
 <file path=customXml/item3.xml><?xml version="1.0" encoding="utf-8"?>
-<?mso-contentType ?>
-<FormTemplates xmlns="http://schemas.microsoft.com/sharepoint/v3/contenttype/forms">
-  <Display>DocumentLibraryForm</Display>
-  <Edit>DocumentLibraryForm</Edit>
-  <New>DocumentLibraryForm</New>
-</FormTemplates>
-</file>
-
-<file path=customXml/item4.xml><?xml version="1.0" encoding="utf-8"?>
 <p:properties xmlns:p="http://schemas.microsoft.com/office/2006/metadata/properties" xmlns:xsi="http://www.w3.org/2001/XMLSchema-instance" xmlns:pc="http://schemas.microsoft.com/office/infopath/2007/PartnerControls">
   <documentManagement>
     <SharedWithUsers xmlns="2296a3cd-770f-4a87-9f87-f67b5c7a9495">
@@ -6996,6 +7160,15 @@
     </SharedWithUsers>
   </documentManagement>
 </p:properties>
+</file>
+
+<file path=customXml/item4.xml><?xml version="1.0" encoding="utf-8"?>
+<?mso-contentType ?>
+<FormTemplates xmlns="http://schemas.microsoft.com/sharepoint/v3/contenttype/forms">
+  <Display>DocumentLibraryForm</Display>
+  <Edit>DocumentLibraryForm</Edit>
+  <New>DocumentLibraryForm</New>
+</FormTemplates>
 </file>
 
 <file path=customXml/item5.xml><?xml version="1.0" encoding="utf-8"?>
@@ -7029,14 +7202,6 @@
 </file>
 
 <file path=customXml/itemProps3.xml><?xml version="1.0" encoding="utf-8"?>
-<ds:datastoreItem xmlns:ds="http://schemas.openxmlformats.org/officeDocument/2006/customXml" ds:itemID="{FB3C6234-816A-4A21-A0B7-A6916BE6BA8B}">
-  <ds:schemaRefs>
-    <ds:schemaRef ds:uri="http://schemas.microsoft.com/sharepoint/v3/contenttype/forms"/>
-  </ds:schemaRefs>
-</ds:datastoreItem>
-</file>
-
-<file path=customXml/itemProps4.xml><?xml version="1.0" encoding="utf-8"?>
 <ds:datastoreItem xmlns:ds="http://schemas.openxmlformats.org/officeDocument/2006/customXml" ds:itemID="{FFB099F9-E8CF-4C05-A58F-EE220DEFF855}">
   <ds:schemaRefs>
     <ds:schemaRef ds:uri="http://schemas.microsoft.com/office/2006/metadata/properties"/>
@@ -7046,8 +7211,16 @@
 </ds:datastoreItem>
 </file>
 
+<file path=customXml/itemProps4.xml><?xml version="1.0" encoding="utf-8"?>
+<ds:datastoreItem xmlns:ds="http://schemas.openxmlformats.org/officeDocument/2006/customXml" ds:itemID="{FB3C6234-816A-4A21-A0B7-A6916BE6BA8B}">
+  <ds:schemaRefs>
+    <ds:schemaRef ds:uri="http://schemas.microsoft.com/sharepoint/v3/contenttype/forms"/>
+  </ds:schemaRefs>
+</ds:datastoreItem>
+</file>
+
 <file path=customXml/itemProps5.xml><?xml version="1.0" encoding="utf-8"?>
-<ds:datastoreItem xmlns:ds="http://schemas.openxmlformats.org/officeDocument/2006/customXml" ds:itemID="{9ACA2D79-1EFA-4A9C-A7CF-FD143A2C0C7F}">
+<ds:datastoreItem xmlns:ds="http://schemas.openxmlformats.org/officeDocument/2006/customXml" ds:itemID="{3C2C8ACA-B5F6-44D8-8E92-951A56C2562B}">
   <ds:schemaRefs>
     <ds:schemaRef ds:uri="http://schemas.openxmlformats.org/officeDocument/2006/bibliography"/>
   </ds:schemaRefs>

</xml_diff>